<commit_message>
added controllers implementation and added object diagram
</commit_message>
<xml_diff>
--- a/docs/מסמך דרישות.docx
+++ b/docs/מסמך דרישות.docx
@@ -652,6 +652,13 @@
                 <w:szCs w:val="28"/>
               </w:rPr>
               <w:t>The system will keep the following information for each truck: license number, model, base weight, maximum weight</w:t>
+            </w:r>
+            <w:r>
+              <w:rPr>
+                <w:sz w:val="28"/>
+                <w:szCs w:val="28"/>
+              </w:rPr>
+              <w:t>, cooling capability</w:t>
             </w:r>
           </w:p>
         </w:tc>
@@ -1980,7 +1987,6 @@
               <w:jc w:val="center"/>
               <w:cnfStyle w:val="000000100000" w:firstRow="0" w:lastRow="0" w:firstColumn="0" w:lastColumn="0" w:oddVBand="0" w:evenVBand="0" w:oddHBand="1" w:evenHBand="0" w:firstRowFirstColumn="0" w:firstRowLastColumn="0" w:lastRowFirstColumn="0" w:lastRowLastColumn="0"/>
               <w:rPr>
-                <w:rFonts w:hint="cs"/>
                 <w:sz w:val="28"/>
                 <w:szCs w:val="28"/>
                 <w:rtl/>
@@ -2176,7 +2182,7 @@
                 <w:sz w:val="28"/>
                 <w:szCs w:val="28"/>
               </w:rPr>
-              <w:t>The system will document every transport in the transport history database</w:t>
+              <w:t>The order of the destinations in the transport is the order of the sites visited during the transport</w:t>
             </w:r>
           </w:p>
         </w:tc>
@@ -2224,7 +2230,7 @@
                 <w:sz w:val="28"/>
                 <w:szCs w:val="28"/>
               </w:rPr>
-              <w:t>LR</w:t>
+              <w:t>HR</w:t>
             </w:r>
           </w:p>
         </w:tc>
@@ -2278,16 +2284,7 @@
                 <w:sz w:val="28"/>
                 <w:szCs w:val="28"/>
               </w:rPr>
-              <w:t>1</w:t>
-            </w:r>
-            <w:r>
-              <w:rPr>
-                <w:rFonts w:hint="cs"/>
-                <w:sz w:val="28"/>
-                <w:szCs w:val="28"/>
-                <w:rtl/>
-              </w:rPr>
-              <w:t>1</w:t>
+              <w:t>11</w:t>
             </w:r>
           </w:p>
         </w:tc>
@@ -2359,7 +2356,7 @@
                 <w:sz w:val="28"/>
                 <w:szCs w:val="28"/>
               </w:rPr>
-              <w:t>The system will document the list of items for each destination in the item history database</w:t>
+              <w:t>The system will allow the weight of the truck in the transport to be updated</w:t>
             </w:r>
           </w:p>
         </w:tc>
@@ -2395,7 +2392,7 @@
           <w:p>
             <w:pPr>
               <w:bidi w:val="0"/>
-              <w:jc w:val="center"/>
+              <w:jc w:val="left"/>
               <w:cnfStyle w:val="000000100000" w:firstRow="0" w:lastRow="0" w:firstColumn="0" w:lastColumn="0" w:oddVBand="0" w:evenVBand="0" w:oddHBand="1" w:evenHBand="0" w:firstRowFirstColumn="0" w:firstRowLastColumn="0" w:lastRowFirstColumn="0" w:lastRowLastColumn="0"/>
               <w:rPr>
                 <w:sz w:val="28"/>
@@ -2455,6 +2452,13 @@
                 <w:szCs w:val="28"/>
               </w:rPr>
             </w:pPr>
+            <w:r>
+              <w:rPr>
+                <w:sz w:val="28"/>
+                <w:szCs w:val="28"/>
+              </w:rPr>
+              <w:t>12</w:t>
+            </w:r>
           </w:p>
         </w:tc>
         <w:tc>
@@ -2472,6 +2476,13 @@
                 <w:szCs w:val="28"/>
               </w:rPr>
             </w:pPr>
+            <w:r>
+              <w:rPr>
+                <w:sz w:val="28"/>
+                <w:szCs w:val="28"/>
+              </w:rPr>
+              <w:t>TRP</w:t>
+            </w:r>
           </w:p>
         </w:tc>
         <w:tc>
@@ -2489,6 +2500,13 @@
                 <w:szCs w:val="28"/>
               </w:rPr>
             </w:pPr>
+            <w:r>
+              <w:rPr>
+                <w:sz w:val="28"/>
+                <w:szCs w:val="28"/>
+              </w:rPr>
+              <w:t>functional</w:t>
+            </w:r>
           </w:p>
         </w:tc>
         <w:tc>
@@ -2506,6 +2524,13 @@
                 <w:szCs w:val="28"/>
               </w:rPr>
             </w:pPr>
+            <w:r>
+              <w:rPr>
+                <w:sz w:val="28"/>
+                <w:szCs w:val="28"/>
+              </w:rPr>
+              <w:t xml:space="preserve">If a transport is rejected the system will allow choosing between three options: changing or removing a destination, changing the truck, or changing the item list </w:t>
+            </w:r>
           </w:p>
         </w:tc>
         <w:tc>
@@ -2523,6 +2548,13 @@
                 <w:szCs w:val="28"/>
               </w:rPr>
             </w:pPr>
+            <w:r>
+              <w:rPr>
+                <w:sz w:val="28"/>
+                <w:szCs w:val="28"/>
+              </w:rPr>
+              <w:t>HP</w:t>
+            </w:r>
           </w:p>
         </w:tc>
         <w:tc>
@@ -2540,6 +2572,13 @@
                 <w:szCs w:val="28"/>
               </w:rPr>
             </w:pPr>
+            <w:r>
+              <w:rPr>
+                <w:sz w:val="28"/>
+                <w:szCs w:val="28"/>
+              </w:rPr>
+              <w:t>HR</w:t>
+            </w:r>
           </w:p>
         </w:tc>
         <w:tc>
@@ -2557,6 +2596,844 @@
                 <w:szCs w:val="28"/>
               </w:rPr>
             </w:pPr>
+            <w:r>
+              <w:rPr>
+                <w:sz w:val="28"/>
+                <w:szCs w:val="28"/>
+              </w:rPr>
+              <w:t>backlog</w:t>
+            </w:r>
+          </w:p>
+        </w:tc>
+      </w:tr>
+      <w:tr>
+        <w:trPr>
+          <w:cnfStyle w:val="000000100000" w:firstRow="0" w:lastRow="0" w:firstColumn="0" w:lastColumn="0" w:oddVBand="0" w:evenVBand="0" w:oddHBand="1" w:evenHBand="0" w:firstRowFirstColumn="0" w:firstRowLastColumn="0" w:lastRowFirstColumn="0" w:lastRowLastColumn="0"/>
+          <w:trHeight w:val="338"/>
+        </w:trPr>
+        <w:tc>
+          <w:tcPr>
+            <w:cnfStyle w:val="001000000000" w:firstRow="0" w:lastRow="0" w:firstColumn="1" w:lastColumn="0" w:oddVBand="0" w:evenVBand="0" w:oddHBand="0" w:evenHBand="0" w:firstRowFirstColumn="0" w:firstRowLastColumn="0" w:lastRowFirstColumn="0" w:lastRowLastColumn="0"/>
+            <w:tcW w:w="896" w:type="dxa"/>
+            <w:vAlign w:val="center"/>
+          </w:tcPr>
+          <w:p>
+            <w:pPr>
+              <w:bidi w:val="0"/>
+              <w:jc w:val="center"/>
+              <w:rPr>
+                <w:sz w:val="28"/>
+                <w:szCs w:val="28"/>
+              </w:rPr>
+            </w:pPr>
+          </w:p>
+        </w:tc>
+        <w:tc>
+          <w:tcPr>
+            <w:tcW w:w="1371" w:type="dxa"/>
+            <w:vAlign w:val="center"/>
+          </w:tcPr>
+          <w:p>
+            <w:pPr>
+              <w:bidi w:val="0"/>
+              <w:jc w:val="center"/>
+              <w:cnfStyle w:val="000000100000" w:firstRow="0" w:lastRow="0" w:firstColumn="0" w:lastColumn="0" w:oddVBand="0" w:evenVBand="0" w:oddHBand="1" w:evenHBand="0" w:firstRowFirstColumn="0" w:firstRowLastColumn="0" w:lastRowFirstColumn="0" w:lastRowLastColumn="0"/>
+              <w:rPr>
+                <w:sz w:val="28"/>
+                <w:szCs w:val="28"/>
+              </w:rPr>
+            </w:pPr>
+          </w:p>
+        </w:tc>
+        <w:tc>
+          <w:tcPr>
+            <w:tcW w:w="1739" w:type="dxa"/>
+            <w:vAlign w:val="center"/>
+          </w:tcPr>
+          <w:p>
+            <w:pPr>
+              <w:bidi w:val="0"/>
+              <w:jc w:val="center"/>
+              <w:cnfStyle w:val="000000100000" w:firstRow="0" w:lastRow="0" w:firstColumn="0" w:lastColumn="0" w:oddVBand="0" w:evenVBand="0" w:oddHBand="1" w:evenHBand="0" w:firstRowFirstColumn="0" w:firstRowLastColumn="0" w:lastRowFirstColumn="0" w:lastRowLastColumn="0"/>
+              <w:rPr>
+                <w:sz w:val="28"/>
+                <w:szCs w:val="28"/>
+              </w:rPr>
+            </w:pPr>
+          </w:p>
+        </w:tc>
+        <w:tc>
+          <w:tcPr>
+            <w:tcW w:w="3644" w:type="dxa"/>
+            <w:vAlign w:val="center"/>
+          </w:tcPr>
+          <w:p>
+            <w:pPr>
+              <w:bidi w:val="0"/>
+              <w:jc w:val="center"/>
+              <w:cnfStyle w:val="000000100000" w:firstRow="0" w:lastRow="0" w:firstColumn="0" w:lastColumn="0" w:oddVBand="0" w:evenVBand="0" w:oddHBand="1" w:evenHBand="0" w:firstRowFirstColumn="0" w:firstRowLastColumn="0" w:lastRowFirstColumn="0" w:lastRowLastColumn="0"/>
+              <w:rPr>
+                <w:sz w:val="28"/>
+                <w:szCs w:val="28"/>
+              </w:rPr>
+            </w:pPr>
+          </w:p>
+        </w:tc>
+        <w:tc>
+          <w:tcPr>
+            <w:tcW w:w="1070" w:type="dxa"/>
+            <w:vAlign w:val="center"/>
+          </w:tcPr>
+          <w:p>
+            <w:pPr>
+              <w:bidi w:val="0"/>
+              <w:jc w:val="center"/>
+              <w:cnfStyle w:val="000000100000" w:firstRow="0" w:lastRow="0" w:firstColumn="0" w:lastColumn="0" w:oddVBand="0" w:evenVBand="0" w:oddHBand="1" w:evenHBand="0" w:firstRowFirstColumn="0" w:firstRowLastColumn="0" w:lastRowFirstColumn="0" w:lastRowLastColumn="0"/>
+              <w:rPr>
+                <w:sz w:val="28"/>
+                <w:szCs w:val="28"/>
+              </w:rPr>
+            </w:pPr>
+          </w:p>
+        </w:tc>
+        <w:tc>
+          <w:tcPr>
+            <w:tcW w:w="702" w:type="dxa"/>
+            <w:vAlign w:val="center"/>
+          </w:tcPr>
+          <w:p>
+            <w:pPr>
+              <w:bidi w:val="0"/>
+              <w:jc w:val="center"/>
+              <w:cnfStyle w:val="000000100000" w:firstRow="0" w:lastRow="0" w:firstColumn="0" w:lastColumn="0" w:oddVBand="0" w:evenVBand="0" w:oddHBand="1" w:evenHBand="0" w:firstRowFirstColumn="0" w:firstRowLastColumn="0" w:lastRowFirstColumn="0" w:lastRowLastColumn="0"/>
+              <w:rPr>
+                <w:sz w:val="28"/>
+                <w:szCs w:val="28"/>
+              </w:rPr>
+            </w:pPr>
+          </w:p>
+        </w:tc>
+        <w:tc>
+          <w:tcPr>
+            <w:tcW w:w="1087" w:type="dxa"/>
+            <w:vAlign w:val="center"/>
+          </w:tcPr>
+          <w:p>
+            <w:pPr>
+              <w:bidi w:val="0"/>
+              <w:jc w:val="center"/>
+              <w:cnfStyle w:val="000000100000" w:firstRow="0" w:lastRow="0" w:firstColumn="0" w:lastColumn="0" w:oddVBand="0" w:evenVBand="0" w:oddHBand="1" w:evenHBand="0" w:firstRowFirstColumn="0" w:firstRowLastColumn="0" w:lastRowFirstColumn="0" w:lastRowLastColumn="0"/>
+              <w:rPr>
+                <w:sz w:val="28"/>
+                <w:szCs w:val="28"/>
+              </w:rPr>
+            </w:pPr>
+          </w:p>
+        </w:tc>
+      </w:tr>
+      <w:tr>
+        <w:trPr>
+          <w:trHeight w:val="338"/>
+        </w:trPr>
+        <w:tc>
+          <w:tcPr>
+            <w:cnfStyle w:val="001000000000" w:firstRow="0" w:lastRow="0" w:firstColumn="1" w:lastColumn="0" w:oddVBand="0" w:evenVBand="0" w:oddHBand="0" w:evenHBand="0" w:firstRowFirstColumn="0" w:firstRowLastColumn="0" w:lastRowFirstColumn="0" w:lastRowLastColumn="0"/>
+            <w:tcW w:w="896" w:type="dxa"/>
+            <w:vAlign w:val="center"/>
+          </w:tcPr>
+          <w:p>
+            <w:pPr>
+              <w:bidi w:val="0"/>
+              <w:jc w:val="center"/>
+              <w:rPr>
+                <w:sz w:val="28"/>
+                <w:szCs w:val="28"/>
+              </w:rPr>
+            </w:pPr>
+          </w:p>
+        </w:tc>
+        <w:tc>
+          <w:tcPr>
+            <w:tcW w:w="1371" w:type="dxa"/>
+            <w:vAlign w:val="center"/>
+          </w:tcPr>
+          <w:p>
+            <w:pPr>
+              <w:bidi w:val="0"/>
+              <w:jc w:val="center"/>
+              <w:cnfStyle w:val="000000000000" w:firstRow="0" w:lastRow="0" w:firstColumn="0" w:lastColumn="0" w:oddVBand="0" w:evenVBand="0" w:oddHBand="0" w:evenHBand="0" w:firstRowFirstColumn="0" w:firstRowLastColumn="0" w:lastRowFirstColumn="0" w:lastRowLastColumn="0"/>
+              <w:rPr>
+                <w:sz w:val="28"/>
+                <w:szCs w:val="28"/>
+              </w:rPr>
+            </w:pPr>
+          </w:p>
+        </w:tc>
+        <w:tc>
+          <w:tcPr>
+            <w:tcW w:w="1739" w:type="dxa"/>
+            <w:vAlign w:val="center"/>
+          </w:tcPr>
+          <w:p>
+            <w:pPr>
+              <w:bidi w:val="0"/>
+              <w:jc w:val="center"/>
+              <w:cnfStyle w:val="000000000000" w:firstRow="0" w:lastRow="0" w:firstColumn="0" w:lastColumn="0" w:oddVBand="0" w:evenVBand="0" w:oddHBand="0" w:evenHBand="0" w:firstRowFirstColumn="0" w:firstRowLastColumn="0" w:lastRowFirstColumn="0" w:lastRowLastColumn="0"/>
+              <w:rPr>
+                <w:sz w:val="28"/>
+                <w:szCs w:val="28"/>
+              </w:rPr>
+            </w:pPr>
+          </w:p>
+        </w:tc>
+        <w:tc>
+          <w:tcPr>
+            <w:tcW w:w="3644" w:type="dxa"/>
+            <w:vAlign w:val="center"/>
+          </w:tcPr>
+          <w:p>
+            <w:pPr>
+              <w:bidi w:val="0"/>
+              <w:jc w:val="center"/>
+              <w:cnfStyle w:val="000000000000" w:firstRow="0" w:lastRow="0" w:firstColumn="0" w:lastColumn="0" w:oddVBand="0" w:evenVBand="0" w:oddHBand="0" w:evenHBand="0" w:firstRowFirstColumn="0" w:firstRowLastColumn="0" w:lastRowFirstColumn="0" w:lastRowLastColumn="0"/>
+              <w:rPr>
+                <w:sz w:val="28"/>
+                <w:szCs w:val="28"/>
+              </w:rPr>
+            </w:pPr>
+          </w:p>
+        </w:tc>
+        <w:tc>
+          <w:tcPr>
+            <w:tcW w:w="1070" w:type="dxa"/>
+            <w:vAlign w:val="center"/>
+          </w:tcPr>
+          <w:p>
+            <w:pPr>
+              <w:bidi w:val="0"/>
+              <w:jc w:val="center"/>
+              <w:cnfStyle w:val="000000000000" w:firstRow="0" w:lastRow="0" w:firstColumn="0" w:lastColumn="0" w:oddVBand="0" w:evenVBand="0" w:oddHBand="0" w:evenHBand="0" w:firstRowFirstColumn="0" w:firstRowLastColumn="0" w:lastRowFirstColumn="0" w:lastRowLastColumn="0"/>
+              <w:rPr>
+                <w:sz w:val="28"/>
+                <w:szCs w:val="28"/>
+              </w:rPr>
+            </w:pPr>
+          </w:p>
+        </w:tc>
+        <w:tc>
+          <w:tcPr>
+            <w:tcW w:w="702" w:type="dxa"/>
+            <w:vAlign w:val="center"/>
+          </w:tcPr>
+          <w:p>
+            <w:pPr>
+              <w:bidi w:val="0"/>
+              <w:jc w:val="center"/>
+              <w:cnfStyle w:val="000000000000" w:firstRow="0" w:lastRow="0" w:firstColumn="0" w:lastColumn="0" w:oddVBand="0" w:evenVBand="0" w:oddHBand="0" w:evenHBand="0" w:firstRowFirstColumn="0" w:firstRowLastColumn="0" w:lastRowFirstColumn="0" w:lastRowLastColumn="0"/>
+              <w:rPr>
+                <w:sz w:val="28"/>
+                <w:szCs w:val="28"/>
+              </w:rPr>
+            </w:pPr>
+          </w:p>
+        </w:tc>
+        <w:tc>
+          <w:tcPr>
+            <w:tcW w:w="1087" w:type="dxa"/>
+            <w:vAlign w:val="center"/>
+          </w:tcPr>
+          <w:p>
+            <w:pPr>
+              <w:bidi w:val="0"/>
+              <w:jc w:val="center"/>
+              <w:cnfStyle w:val="000000000000" w:firstRow="0" w:lastRow="0" w:firstColumn="0" w:lastColumn="0" w:oddVBand="0" w:evenVBand="0" w:oddHBand="0" w:evenHBand="0" w:firstRowFirstColumn="0" w:firstRowLastColumn="0" w:lastRowFirstColumn="0" w:lastRowLastColumn="0"/>
+              <w:rPr>
+                <w:sz w:val="28"/>
+                <w:szCs w:val="28"/>
+              </w:rPr>
+            </w:pPr>
+          </w:p>
+        </w:tc>
+      </w:tr>
+      <w:tr>
+        <w:trPr>
+          <w:cnfStyle w:val="000000100000" w:firstRow="0" w:lastRow="0" w:firstColumn="0" w:lastColumn="0" w:oddVBand="0" w:evenVBand="0" w:oddHBand="1" w:evenHBand="0" w:firstRowFirstColumn="0" w:firstRowLastColumn="0" w:lastRowFirstColumn="0" w:lastRowLastColumn="0"/>
+          <w:trHeight w:val="338"/>
+        </w:trPr>
+        <w:tc>
+          <w:tcPr>
+            <w:cnfStyle w:val="001000000000" w:firstRow="0" w:lastRow="0" w:firstColumn="1" w:lastColumn="0" w:oddVBand="0" w:evenVBand="0" w:oddHBand="0" w:evenHBand="0" w:firstRowFirstColumn="0" w:firstRowLastColumn="0" w:lastRowFirstColumn="0" w:lastRowLastColumn="0"/>
+            <w:tcW w:w="896" w:type="dxa"/>
+            <w:vAlign w:val="center"/>
+          </w:tcPr>
+          <w:p>
+            <w:pPr>
+              <w:bidi w:val="0"/>
+              <w:jc w:val="center"/>
+              <w:rPr>
+                <w:sz w:val="28"/>
+                <w:szCs w:val="28"/>
+              </w:rPr>
+            </w:pPr>
+          </w:p>
+        </w:tc>
+        <w:tc>
+          <w:tcPr>
+            <w:tcW w:w="1371" w:type="dxa"/>
+            <w:vAlign w:val="center"/>
+          </w:tcPr>
+          <w:p>
+            <w:pPr>
+              <w:bidi w:val="0"/>
+              <w:jc w:val="center"/>
+              <w:cnfStyle w:val="000000100000" w:firstRow="0" w:lastRow="0" w:firstColumn="0" w:lastColumn="0" w:oddVBand="0" w:evenVBand="0" w:oddHBand="1" w:evenHBand="0" w:firstRowFirstColumn="0" w:firstRowLastColumn="0" w:lastRowFirstColumn="0" w:lastRowLastColumn="0"/>
+              <w:rPr>
+                <w:sz w:val="28"/>
+                <w:szCs w:val="28"/>
+              </w:rPr>
+            </w:pPr>
+          </w:p>
+        </w:tc>
+        <w:tc>
+          <w:tcPr>
+            <w:tcW w:w="1739" w:type="dxa"/>
+            <w:vAlign w:val="center"/>
+          </w:tcPr>
+          <w:p>
+            <w:pPr>
+              <w:bidi w:val="0"/>
+              <w:jc w:val="center"/>
+              <w:cnfStyle w:val="000000100000" w:firstRow="0" w:lastRow="0" w:firstColumn="0" w:lastColumn="0" w:oddVBand="0" w:evenVBand="0" w:oddHBand="1" w:evenHBand="0" w:firstRowFirstColumn="0" w:firstRowLastColumn="0" w:lastRowFirstColumn="0" w:lastRowLastColumn="0"/>
+              <w:rPr>
+                <w:sz w:val="28"/>
+                <w:szCs w:val="28"/>
+              </w:rPr>
+            </w:pPr>
+          </w:p>
+        </w:tc>
+        <w:tc>
+          <w:tcPr>
+            <w:tcW w:w="3644" w:type="dxa"/>
+            <w:vAlign w:val="center"/>
+          </w:tcPr>
+          <w:p>
+            <w:pPr>
+              <w:bidi w:val="0"/>
+              <w:jc w:val="center"/>
+              <w:cnfStyle w:val="000000100000" w:firstRow="0" w:lastRow="0" w:firstColumn="0" w:lastColumn="0" w:oddVBand="0" w:evenVBand="0" w:oddHBand="1" w:evenHBand="0" w:firstRowFirstColumn="0" w:firstRowLastColumn="0" w:lastRowFirstColumn="0" w:lastRowLastColumn="0"/>
+              <w:rPr>
+                <w:sz w:val="28"/>
+                <w:szCs w:val="28"/>
+              </w:rPr>
+            </w:pPr>
+          </w:p>
+        </w:tc>
+        <w:tc>
+          <w:tcPr>
+            <w:tcW w:w="1070" w:type="dxa"/>
+            <w:vAlign w:val="center"/>
+          </w:tcPr>
+          <w:p>
+            <w:pPr>
+              <w:bidi w:val="0"/>
+              <w:jc w:val="center"/>
+              <w:cnfStyle w:val="000000100000" w:firstRow="0" w:lastRow="0" w:firstColumn="0" w:lastColumn="0" w:oddVBand="0" w:evenVBand="0" w:oddHBand="1" w:evenHBand="0" w:firstRowFirstColumn="0" w:firstRowLastColumn="0" w:lastRowFirstColumn="0" w:lastRowLastColumn="0"/>
+              <w:rPr>
+                <w:sz w:val="28"/>
+                <w:szCs w:val="28"/>
+              </w:rPr>
+            </w:pPr>
+          </w:p>
+        </w:tc>
+        <w:tc>
+          <w:tcPr>
+            <w:tcW w:w="702" w:type="dxa"/>
+            <w:vAlign w:val="center"/>
+          </w:tcPr>
+          <w:p>
+            <w:pPr>
+              <w:bidi w:val="0"/>
+              <w:jc w:val="center"/>
+              <w:cnfStyle w:val="000000100000" w:firstRow="0" w:lastRow="0" w:firstColumn="0" w:lastColumn="0" w:oddVBand="0" w:evenVBand="0" w:oddHBand="1" w:evenHBand="0" w:firstRowFirstColumn="0" w:firstRowLastColumn="0" w:lastRowFirstColumn="0" w:lastRowLastColumn="0"/>
+              <w:rPr>
+                <w:sz w:val="28"/>
+                <w:szCs w:val="28"/>
+              </w:rPr>
+            </w:pPr>
+          </w:p>
+        </w:tc>
+        <w:tc>
+          <w:tcPr>
+            <w:tcW w:w="1087" w:type="dxa"/>
+            <w:vAlign w:val="center"/>
+          </w:tcPr>
+          <w:p>
+            <w:pPr>
+              <w:bidi w:val="0"/>
+              <w:jc w:val="center"/>
+              <w:cnfStyle w:val="000000100000" w:firstRow="0" w:lastRow="0" w:firstColumn="0" w:lastColumn="0" w:oddVBand="0" w:evenVBand="0" w:oddHBand="1" w:evenHBand="0" w:firstRowFirstColumn="0" w:firstRowLastColumn="0" w:lastRowFirstColumn="0" w:lastRowLastColumn="0"/>
+              <w:rPr>
+                <w:sz w:val="28"/>
+                <w:szCs w:val="28"/>
+              </w:rPr>
+            </w:pPr>
+          </w:p>
+        </w:tc>
+      </w:tr>
+      <w:tr>
+        <w:trPr>
+          <w:trHeight w:val="338"/>
+        </w:trPr>
+        <w:tc>
+          <w:tcPr>
+            <w:cnfStyle w:val="001000000000" w:firstRow="0" w:lastRow="0" w:firstColumn="1" w:lastColumn="0" w:oddVBand="0" w:evenVBand="0" w:oddHBand="0" w:evenHBand="0" w:firstRowFirstColumn="0" w:firstRowLastColumn="0" w:lastRowFirstColumn="0" w:lastRowLastColumn="0"/>
+            <w:tcW w:w="896" w:type="dxa"/>
+            <w:vAlign w:val="center"/>
+          </w:tcPr>
+          <w:p>
+            <w:pPr>
+              <w:bidi w:val="0"/>
+              <w:jc w:val="center"/>
+              <w:rPr>
+                <w:sz w:val="28"/>
+                <w:szCs w:val="28"/>
+              </w:rPr>
+            </w:pPr>
+          </w:p>
+        </w:tc>
+        <w:tc>
+          <w:tcPr>
+            <w:tcW w:w="1371" w:type="dxa"/>
+            <w:vAlign w:val="center"/>
+          </w:tcPr>
+          <w:p>
+            <w:pPr>
+              <w:bidi w:val="0"/>
+              <w:jc w:val="center"/>
+              <w:cnfStyle w:val="000000000000" w:firstRow="0" w:lastRow="0" w:firstColumn="0" w:lastColumn="0" w:oddVBand="0" w:evenVBand="0" w:oddHBand="0" w:evenHBand="0" w:firstRowFirstColumn="0" w:firstRowLastColumn="0" w:lastRowFirstColumn="0" w:lastRowLastColumn="0"/>
+              <w:rPr>
+                <w:sz w:val="28"/>
+                <w:szCs w:val="28"/>
+              </w:rPr>
+            </w:pPr>
+          </w:p>
+        </w:tc>
+        <w:tc>
+          <w:tcPr>
+            <w:tcW w:w="1739" w:type="dxa"/>
+            <w:vAlign w:val="center"/>
+          </w:tcPr>
+          <w:p>
+            <w:pPr>
+              <w:bidi w:val="0"/>
+              <w:jc w:val="center"/>
+              <w:cnfStyle w:val="000000000000" w:firstRow="0" w:lastRow="0" w:firstColumn="0" w:lastColumn="0" w:oddVBand="0" w:evenVBand="0" w:oddHBand="0" w:evenHBand="0" w:firstRowFirstColumn="0" w:firstRowLastColumn="0" w:lastRowFirstColumn="0" w:lastRowLastColumn="0"/>
+              <w:rPr>
+                <w:sz w:val="28"/>
+                <w:szCs w:val="28"/>
+              </w:rPr>
+            </w:pPr>
+          </w:p>
+        </w:tc>
+        <w:tc>
+          <w:tcPr>
+            <w:tcW w:w="3644" w:type="dxa"/>
+            <w:vAlign w:val="center"/>
+          </w:tcPr>
+          <w:p>
+            <w:pPr>
+              <w:bidi w:val="0"/>
+              <w:jc w:val="center"/>
+              <w:cnfStyle w:val="000000000000" w:firstRow="0" w:lastRow="0" w:firstColumn="0" w:lastColumn="0" w:oddVBand="0" w:evenVBand="0" w:oddHBand="0" w:evenHBand="0" w:firstRowFirstColumn="0" w:firstRowLastColumn="0" w:lastRowFirstColumn="0" w:lastRowLastColumn="0"/>
+              <w:rPr>
+                <w:sz w:val="28"/>
+                <w:szCs w:val="28"/>
+              </w:rPr>
+            </w:pPr>
+          </w:p>
+        </w:tc>
+        <w:tc>
+          <w:tcPr>
+            <w:tcW w:w="1070" w:type="dxa"/>
+            <w:vAlign w:val="center"/>
+          </w:tcPr>
+          <w:p>
+            <w:pPr>
+              <w:bidi w:val="0"/>
+              <w:jc w:val="center"/>
+              <w:cnfStyle w:val="000000000000" w:firstRow="0" w:lastRow="0" w:firstColumn="0" w:lastColumn="0" w:oddVBand="0" w:evenVBand="0" w:oddHBand="0" w:evenHBand="0" w:firstRowFirstColumn="0" w:firstRowLastColumn="0" w:lastRowFirstColumn="0" w:lastRowLastColumn="0"/>
+              <w:rPr>
+                <w:sz w:val="28"/>
+                <w:szCs w:val="28"/>
+              </w:rPr>
+            </w:pPr>
+          </w:p>
+        </w:tc>
+        <w:tc>
+          <w:tcPr>
+            <w:tcW w:w="702" w:type="dxa"/>
+            <w:vAlign w:val="center"/>
+          </w:tcPr>
+          <w:p>
+            <w:pPr>
+              <w:bidi w:val="0"/>
+              <w:jc w:val="center"/>
+              <w:cnfStyle w:val="000000000000" w:firstRow="0" w:lastRow="0" w:firstColumn="0" w:lastColumn="0" w:oddVBand="0" w:evenVBand="0" w:oddHBand="0" w:evenHBand="0" w:firstRowFirstColumn="0" w:firstRowLastColumn="0" w:lastRowFirstColumn="0" w:lastRowLastColumn="0"/>
+              <w:rPr>
+                <w:sz w:val="28"/>
+                <w:szCs w:val="28"/>
+              </w:rPr>
+            </w:pPr>
+          </w:p>
+        </w:tc>
+        <w:tc>
+          <w:tcPr>
+            <w:tcW w:w="1087" w:type="dxa"/>
+            <w:vAlign w:val="center"/>
+          </w:tcPr>
+          <w:p>
+            <w:pPr>
+              <w:bidi w:val="0"/>
+              <w:jc w:val="center"/>
+              <w:cnfStyle w:val="000000000000" w:firstRow="0" w:lastRow="0" w:firstColumn="0" w:lastColumn="0" w:oddVBand="0" w:evenVBand="0" w:oddHBand="0" w:evenHBand="0" w:firstRowFirstColumn="0" w:firstRowLastColumn="0" w:lastRowFirstColumn="0" w:lastRowLastColumn="0"/>
+              <w:rPr>
+                <w:sz w:val="28"/>
+                <w:szCs w:val="28"/>
+              </w:rPr>
+            </w:pPr>
+          </w:p>
+        </w:tc>
+      </w:tr>
+      <w:tr>
+        <w:trPr>
+          <w:cnfStyle w:val="000000100000" w:firstRow="0" w:lastRow="0" w:firstColumn="0" w:lastColumn="0" w:oddVBand="0" w:evenVBand="0" w:oddHBand="1" w:evenHBand="0" w:firstRowFirstColumn="0" w:firstRowLastColumn="0" w:lastRowFirstColumn="0" w:lastRowLastColumn="0"/>
+          <w:trHeight w:val="338"/>
+        </w:trPr>
+        <w:tc>
+          <w:tcPr>
+            <w:cnfStyle w:val="001000000000" w:firstRow="0" w:lastRow="0" w:firstColumn="1" w:lastColumn="0" w:oddVBand="0" w:evenVBand="0" w:oddHBand="0" w:evenHBand="0" w:firstRowFirstColumn="0" w:firstRowLastColumn="0" w:lastRowFirstColumn="0" w:lastRowLastColumn="0"/>
+            <w:tcW w:w="896" w:type="dxa"/>
+            <w:vAlign w:val="center"/>
+          </w:tcPr>
+          <w:p>
+            <w:pPr>
+              <w:bidi w:val="0"/>
+              <w:jc w:val="center"/>
+              <w:rPr>
+                <w:sz w:val="28"/>
+                <w:szCs w:val="28"/>
+              </w:rPr>
+            </w:pPr>
+          </w:p>
+        </w:tc>
+        <w:tc>
+          <w:tcPr>
+            <w:tcW w:w="1371" w:type="dxa"/>
+            <w:vAlign w:val="center"/>
+          </w:tcPr>
+          <w:p>
+            <w:pPr>
+              <w:bidi w:val="0"/>
+              <w:jc w:val="center"/>
+              <w:cnfStyle w:val="000000100000" w:firstRow="0" w:lastRow="0" w:firstColumn="0" w:lastColumn="0" w:oddVBand="0" w:evenVBand="0" w:oddHBand="1" w:evenHBand="0" w:firstRowFirstColumn="0" w:firstRowLastColumn="0" w:lastRowFirstColumn="0" w:lastRowLastColumn="0"/>
+              <w:rPr>
+                <w:sz w:val="28"/>
+                <w:szCs w:val="28"/>
+              </w:rPr>
+            </w:pPr>
+            <w:r>
+              <w:rPr>
+                <w:sz w:val="28"/>
+                <w:szCs w:val="28"/>
+              </w:rPr>
+              <w:t>TRP</w:t>
+            </w:r>
+          </w:p>
+        </w:tc>
+        <w:tc>
+          <w:tcPr>
+            <w:tcW w:w="1739" w:type="dxa"/>
+            <w:vAlign w:val="center"/>
+          </w:tcPr>
+          <w:p>
+            <w:pPr>
+              <w:bidi w:val="0"/>
+              <w:jc w:val="center"/>
+              <w:cnfStyle w:val="000000100000" w:firstRow="0" w:lastRow="0" w:firstColumn="0" w:lastColumn="0" w:oddVBand="0" w:evenVBand="0" w:oddHBand="1" w:evenHBand="0" w:firstRowFirstColumn="0" w:firstRowLastColumn="0" w:lastRowFirstColumn="0" w:lastRowLastColumn="0"/>
+              <w:rPr>
+                <w:sz w:val="28"/>
+                <w:szCs w:val="28"/>
+              </w:rPr>
+            </w:pPr>
+            <w:r>
+              <w:rPr>
+                <w:sz w:val="28"/>
+                <w:szCs w:val="28"/>
+              </w:rPr>
+              <w:t>functional</w:t>
+            </w:r>
+          </w:p>
+        </w:tc>
+        <w:tc>
+          <w:tcPr>
+            <w:tcW w:w="3644" w:type="dxa"/>
+            <w:vAlign w:val="center"/>
+          </w:tcPr>
+          <w:p>
+            <w:pPr>
+              <w:bidi w:val="0"/>
+              <w:jc w:val="center"/>
+              <w:cnfStyle w:val="000000100000" w:firstRow="0" w:lastRow="0" w:firstColumn="0" w:lastColumn="0" w:oddVBand="0" w:evenVBand="0" w:oddHBand="1" w:evenHBand="0" w:firstRowFirstColumn="0" w:firstRowLastColumn="0" w:lastRowFirstColumn="0" w:lastRowLastColumn="0"/>
+              <w:rPr>
+                <w:sz w:val="28"/>
+                <w:szCs w:val="28"/>
+              </w:rPr>
+            </w:pPr>
+            <w:r>
+              <w:rPr>
+                <w:sz w:val="28"/>
+                <w:szCs w:val="28"/>
+              </w:rPr>
+              <w:t>The system will document every transport in the transport history database</w:t>
+            </w:r>
+          </w:p>
+        </w:tc>
+        <w:tc>
+          <w:tcPr>
+            <w:tcW w:w="1070" w:type="dxa"/>
+            <w:vAlign w:val="center"/>
+          </w:tcPr>
+          <w:p>
+            <w:pPr>
+              <w:bidi w:val="0"/>
+              <w:jc w:val="center"/>
+              <w:cnfStyle w:val="000000100000" w:firstRow="0" w:lastRow="0" w:firstColumn="0" w:lastColumn="0" w:oddVBand="0" w:evenVBand="0" w:oddHBand="1" w:evenHBand="0" w:firstRowFirstColumn="0" w:firstRowLastColumn="0" w:lastRowFirstColumn="0" w:lastRowLastColumn="0"/>
+              <w:rPr>
+                <w:sz w:val="28"/>
+                <w:szCs w:val="28"/>
+              </w:rPr>
+            </w:pPr>
+            <w:r>
+              <w:rPr>
+                <w:sz w:val="28"/>
+                <w:szCs w:val="28"/>
+              </w:rPr>
+              <w:t>HP</w:t>
+            </w:r>
+          </w:p>
+        </w:tc>
+        <w:tc>
+          <w:tcPr>
+            <w:tcW w:w="702" w:type="dxa"/>
+            <w:vAlign w:val="center"/>
+          </w:tcPr>
+          <w:p>
+            <w:pPr>
+              <w:bidi w:val="0"/>
+              <w:jc w:val="center"/>
+              <w:cnfStyle w:val="000000100000" w:firstRow="0" w:lastRow="0" w:firstColumn="0" w:lastColumn="0" w:oddVBand="0" w:evenVBand="0" w:oddHBand="1" w:evenHBand="0" w:firstRowFirstColumn="0" w:firstRowLastColumn="0" w:lastRowFirstColumn="0" w:lastRowLastColumn="0"/>
+              <w:rPr>
+                <w:sz w:val="28"/>
+                <w:szCs w:val="28"/>
+              </w:rPr>
+            </w:pPr>
+            <w:r>
+              <w:rPr>
+                <w:sz w:val="28"/>
+                <w:szCs w:val="28"/>
+              </w:rPr>
+              <w:t>LR</w:t>
+            </w:r>
+          </w:p>
+        </w:tc>
+        <w:tc>
+          <w:tcPr>
+            <w:tcW w:w="1087" w:type="dxa"/>
+            <w:vAlign w:val="center"/>
+          </w:tcPr>
+          <w:p>
+            <w:pPr>
+              <w:bidi w:val="0"/>
+              <w:jc w:val="center"/>
+              <w:cnfStyle w:val="000000100000" w:firstRow="0" w:lastRow="0" w:firstColumn="0" w:lastColumn="0" w:oddVBand="0" w:evenVBand="0" w:oddHBand="1" w:evenHBand="0" w:firstRowFirstColumn="0" w:firstRowLastColumn="0" w:lastRowFirstColumn="0" w:lastRowLastColumn="0"/>
+              <w:rPr>
+                <w:sz w:val="28"/>
+                <w:szCs w:val="28"/>
+              </w:rPr>
+            </w:pPr>
+            <w:r>
+              <w:rPr>
+                <w:sz w:val="28"/>
+                <w:szCs w:val="28"/>
+              </w:rPr>
+              <w:t>backlog</w:t>
+            </w:r>
+          </w:p>
+        </w:tc>
+      </w:tr>
+      <w:tr>
+        <w:trPr>
+          <w:trHeight w:val="338"/>
+        </w:trPr>
+        <w:tc>
+          <w:tcPr>
+            <w:cnfStyle w:val="001000000000" w:firstRow="0" w:lastRow="0" w:firstColumn="1" w:lastColumn="0" w:oddVBand="0" w:evenVBand="0" w:oddHBand="0" w:evenHBand="0" w:firstRowFirstColumn="0" w:firstRowLastColumn="0" w:lastRowFirstColumn="0" w:lastRowLastColumn="0"/>
+            <w:tcW w:w="896" w:type="dxa"/>
+            <w:vAlign w:val="center"/>
+          </w:tcPr>
+          <w:p>
+            <w:pPr>
+              <w:bidi w:val="0"/>
+              <w:jc w:val="center"/>
+              <w:rPr>
+                <w:sz w:val="28"/>
+                <w:szCs w:val="28"/>
+              </w:rPr>
+            </w:pPr>
+          </w:p>
+        </w:tc>
+        <w:tc>
+          <w:tcPr>
+            <w:tcW w:w="1371" w:type="dxa"/>
+            <w:vAlign w:val="center"/>
+          </w:tcPr>
+          <w:p>
+            <w:pPr>
+              <w:bidi w:val="0"/>
+              <w:jc w:val="center"/>
+              <w:cnfStyle w:val="000000000000" w:firstRow="0" w:lastRow="0" w:firstColumn="0" w:lastColumn="0" w:oddVBand="0" w:evenVBand="0" w:oddHBand="0" w:evenHBand="0" w:firstRowFirstColumn="0" w:firstRowLastColumn="0" w:lastRowFirstColumn="0" w:lastRowLastColumn="0"/>
+              <w:rPr>
+                <w:sz w:val="28"/>
+                <w:szCs w:val="28"/>
+              </w:rPr>
+            </w:pPr>
+            <w:r>
+              <w:rPr>
+                <w:sz w:val="28"/>
+                <w:szCs w:val="28"/>
+              </w:rPr>
+              <w:t>TRP</w:t>
+            </w:r>
+          </w:p>
+        </w:tc>
+        <w:tc>
+          <w:tcPr>
+            <w:tcW w:w="1739" w:type="dxa"/>
+            <w:vAlign w:val="center"/>
+          </w:tcPr>
+          <w:p>
+            <w:pPr>
+              <w:bidi w:val="0"/>
+              <w:jc w:val="center"/>
+              <w:cnfStyle w:val="000000000000" w:firstRow="0" w:lastRow="0" w:firstColumn="0" w:lastColumn="0" w:oddVBand="0" w:evenVBand="0" w:oddHBand="0" w:evenHBand="0" w:firstRowFirstColumn="0" w:firstRowLastColumn="0" w:lastRowFirstColumn="0" w:lastRowLastColumn="0"/>
+              <w:rPr>
+                <w:sz w:val="28"/>
+                <w:szCs w:val="28"/>
+              </w:rPr>
+            </w:pPr>
+            <w:r>
+              <w:rPr>
+                <w:sz w:val="28"/>
+                <w:szCs w:val="28"/>
+              </w:rPr>
+              <w:t>functional</w:t>
+            </w:r>
+          </w:p>
+        </w:tc>
+        <w:tc>
+          <w:tcPr>
+            <w:tcW w:w="3644" w:type="dxa"/>
+            <w:vAlign w:val="center"/>
+          </w:tcPr>
+          <w:p>
+            <w:pPr>
+              <w:bidi w:val="0"/>
+              <w:jc w:val="center"/>
+              <w:cnfStyle w:val="000000000000" w:firstRow="0" w:lastRow="0" w:firstColumn="0" w:lastColumn="0" w:oddVBand="0" w:evenVBand="0" w:oddHBand="0" w:evenHBand="0" w:firstRowFirstColumn="0" w:firstRowLastColumn="0" w:lastRowFirstColumn="0" w:lastRowLastColumn="0"/>
+              <w:rPr>
+                <w:sz w:val="28"/>
+                <w:szCs w:val="28"/>
+              </w:rPr>
+            </w:pPr>
+            <w:r>
+              <w:rPr>
+                <w:sz w:val="28"/>
+                <w:szCs w:val="28"/>
+              </w:rPr>
+              <w:t>The system will document the list of items for each destination in the item history database</w:t>
+            </w:r>
+          </w:p>
+        </w:tc>
+        <w:tc>
+          <w:tcPr>
+            <w:tcW w:w="1070" w:type="dxa"/>
+            <w:vAlign w:val="center"/>
+          </w:tcPr>
+          <w:p>
+            <w:pPr>
+              <w:bidi w:val="0"/>
+              <w:jc w:val="center"/>
+              <w:cnfStyle w:val="000000000000" w:firstRow="0" w:lastRow="0" w:firstColumn="0" w:lastColumn="0" w:oddVBand="0" w:evenVBand="0" w:oddHBand="0" w:evenHBand="0" w:firstRowFirstColumn="0" w:firstRowLastColumn="0" w:lastRowFirstColumn="0" w:lastRowLastColumn="0"/>
+              <w:rPr>
+                <w:sz w:val="28"/>
+                <w:szCs w:val="28"/>
+              </w:rPr>
+            </w:pPr>
+            <w:r>
+              <w:rPr>
+                <w:sz w:val="28"/>
+                <w:szCs w:val="28"/>
+              </w:rPr>
+              <w:t>HP</w:t>
+            </w:r>
+          </w:p>
+        </w:tc>
+        <w:tc>
+          <w:tcPr>
+            <w:tcW w:w="702" w:type="dxa"/>
+            <w:vAlign w:val="center"/>
+          </w:tcPr>
+          <w:p>
+            <w:pPr>
+              <w:bidi w:val="0"/>
+              <w:jc w:val="center"/>
+              <w:cnfStyle w:val="000000000000" w:firstRow="0" w:lastRow="0" w:firstColumn="0" w:lastColumn="0" w:oddVBand="0" w:evenVBand="0" w:oddHBand="0" w:evenHBand="0" w:firstRowFirstColumn="0" w:firstRowLastColumn="0" w:lastRowFirstColumn="0" w:lastRowLastColumn="0"/>
+              <w:rPr>
+                <w:sz w:val="28"/>
+                <w:szCs w:val="28"/>
+              </w:rPr>
+            </w:pPr>
+            <w:r>
+              <w:rPr>
+                <w:sz w:val="28"/>
+                <w:szCs w:val="28"/>
+              </w:rPr>
+              <w:t>LR</w:t>
+            </w:r>
+          </w:p>
+        </w:tc>
+        <w:tc>
+          <w:tcPr>
+            <w:tcW w:w="1087" w:type="dxa"/>
+            <w:vAlign w:val="center"/>
+          </w:tcPr>
+          <w:p>
+            <w:pPr>
+              <w:bidi w:val="0"/>
+              <w:jc w:val="center"/>
+              <w:cnfStyle w:val="000000000000" w:firstRow="0" w:lastRow="0" w:firstColumn="0" w:lastColumn="0" w:oddVBand="0" w:evenVBand="0" w:oddHBand="0" w:evenHBand="0" w:firstRowFirstColumn="0" w:firstRowLastColumn="0" w:lastRowFirstColumn="0" w:lastRowLastColumn="0"/>
+              <w:rPr>
+                <w:sz w:val="28"/>
+                <w:szCs w:val="28"/>
+              </w:rPr>
+            </w:pPr>
+            <w:r>
+              <w:rPr>
+                <w:sz w:val="28"/>
+                <w:szCs w:val="28"/>
+              </w:rPr>
+              <w:t>backlog</w:t>
+            </w:r>
           </w:p>
         </w:tc>
       </w:tr>

</xml_diff>